<commit_message>
Some figures were redrawn. And initial version of supervisor's review was completed.
</commit_message>
<xml_diff>
--- a/docs/supervisor's review.docx
+++ b/docs/supervisor's review.docx
@@ -70,6 +70,7 @@
           <w:b/>
           <w:sz w:val="26"/>
           <w:szCs w:val="26"/>
+          <w:lang w:val="ru-RU"/>
         </w:rPr>
       </w:pPr>
       <w:r>
@@ -77,6 +78,7 @@
           <w:b/>
           <w:sz w:val="26"/>
           <w:szCs w:val="26"/>
+          <w:lang w:val="ru-RU"/>
         </w:rPr>
         <w:t>МЕХАНИКИ И ОПТИКИ</w:t>
       </w:r>
@@ -186,9 +188,99 @@
         </w:tabs>
         <w:jc w:val="both"/>
         <w:rPr>
+          <w:sz w:val="24"/>
+          <w:u w:val="single"/>
+          <w:lang w:val="ru-RU"/>
+        </w:rPr>
+      </w:pPr>
+      <w:r>
+        <w:rPr>
+          <w:b/>
+          <w:sz w:val="24"/>
+          <w:lang w:val="ru-RU"/>
+        </w:rPr>
+        <w:t>Студент</w:t>
+      </w:r>
+      <w:r>
+        <w:rPr>
+          <w:sz w:val="24"/>
+          <w:u w:val="single"/>
+          <w:lang w:val="ru-RU"/>
+        </w:rPr>
+        <w:t xml:space="preserve">                                                    </w:t>
+      </w:r>
+      <w:r>
+        <w:rPr>
+          <w:sz w:val="24"/>
+          <w:u w:val="single"/>
+          <w:lang w:val="ru-RU"/>
+        </w:rPr>
+        <w:t>Колчин М.А.</w:t>
+      </w:r>
+      <w:r>
+        <w:rPr>
+          <w:sz w:val="24"/>
+          <w:u w:val="single"/>
+          <w:lang w:val="ru-RU"/>
+        </w:rPr>
+        <w:t xml:space="preserve">                                                                         </w:t>
+      </w:r>
+      <w:r>
+        <w:rPr>
+          <w:color w:val="FFFFFF" w:themeColor="background1"/>
+          <w:sz w:val="24"/>
+          <w:u w:val="single"/>
+          <w:lang w:val="ru-RU"/>
+        </w:rPr>
+        <w:t>_</w:t>
+      </w:r>
+    </w:p>
+    <w:p>
+      <w:pPr>
+        <w:tabs>
+          <w:tab w:val="left" w:pos="3969"/>
+        </w:tabs>
+        <w:jc w:val="both"/>
+        <w:rPr>
+          <w:sz w:val="24"/>
+          <w:u w:val="single"/>
+          <w:lang w:val="ru-RU"/>
+        </w:rPr>
+      </w:pPr>
+      <w:r>
+        <w:rPr>
+          <w:color w:val="FFFFFF" w:themeColor="background1"/>
+          <w:sz w:val="24"/>
+          <w:u w:val="single"/>
+          <w:lang w:val="ru-RU"/>
+        </w:rPr>
+        <w:tab/>
+      </w:r>
+      <w:r>
+        <w:rPr>
           <w:sz w:val="16"/>
           <w:lang w:val="ru-RU"/>
         </w:rPr>
+        <w:t>( Фамилия, И., О.</w:t>
+      </w:r>
+      <w:proofErr w:type="gramStart"/>
+      <w:r>
+        <w:rPr>
+          <w:sz w:val="16"/>
+          <w:lang w:val="ru-RU"/>
+        </w:rPr>
+        <w:t xml:space="preserve"> )</w:t>
+      </w:r>
+      <w:proofErr w:type="gramEnd"/>
+    </w:p>
+    <w:p>
+      <w:pPr>
+        <w:jc w:val="both"/>
+        <w:rPr>
+          <w:sz w:val="24"/>
+          <w:u w:val="single"/>
+          <w:lang w:val="ru-RU"/>
+        </w:rPr>
       </w:pPr>
       <w:r>
         <w:rPr>
@@ -196,44 +288,57 @@
           <w:sz w:val="24"/>
           <w:lang w:val="ru-RU"/>
         </w:rPr>
-        <w:t>Студент</w:t>
-      </w:r>
-      <w:r>
-        <w:rPr>
-          <w:sz w:val="24"/>
-          <w:lang w:val="ru-RU"/>
-        </w:rPr>
-        <w:t>_________________________________________________________________________</w:t>
-      </w:r>
-      <w:r>
+        <w:t>Факультет</w:t>
+      </w:r>
+      <w:r>
+        <w:rPr>
+          <w:sz w:val="24"/>
+          <w:u w:val="single"/>
+          <w:lang w:val="ru-RU"/>
+        </w:rPr>
+        <w:t xml:space="preserve">  </w:t>
+      </w:r>
+      <w:r>
+        <w:rPr>
+          <w:sz w:val="24"/>
+          <w:u w:val="single"/>
+          <w:lang w:val="ru-RU"/>
+        </w:rPr>
+        <w:t xml:space="preserve">                     </w:t>
+      </w:r>
+      <w:r>
+        <w:rPr>
+          <w:sz w:val="24"/>
+          <w:u w:val="single"/>
+          <w:lang w:val="ru-RU"/>
+        </w:rPr>
+        <w:t xml:space="preserve">Информационных технологий и программирования                               </w:t>
+      </w:r>
+      <w:r>
+        <w:rPr>
+          <w:color w:val="FFFFFF" w:themeColor="background1"/>
+          <w:sz w:val="24"/>
+          <w:u w:val="single"/>
+          <w:lang w:val="ru-RU"/>
+        </w:rPr>
+        <w:t>_</w:t>
+      </w:r>
+    </w:p>
+    <w:p>
+      <w:pPr>
+        <w:jc w:val="both"/>
         <w:rPr>
           <w:sz w:val="16"/>
           <w:lang w:val="ru-RU"/>
         </w:rPr>
-        <w:tab/>
-      </w:r>
-      <w:proofErr w:type="gramStart"/>
-      <w:r>
-        <w:rPr>
-          <w:sz w:val="16"/>
-          <w:lang w:val="ru-RU"/>
-        </w:rPr>
-        <w:t xml:space="preserve">( </w:t>
-      </w:r>
-      <w:proofErr w:type="gramEnd"/>
-      <w:r>
-        <w:rPr>
-          <w:sz w:val="16"/>
-          <w:lang w:val="ru-RU"/>
-        </w:rPr>
-        <w:t>Фамилия, И., О. )</w:t>
-      </w:r>
+      </w:pPr>
     </w:p>
     <w:p>
       <w:pPr>
         <w:jc w:val="both"/>
         <w:rPr>
           <w:sz w:val="24"/>
+          <w:u w:val="single"/>
           <w:lang w:val="ru-RU"/>
         </w:rPr>
       </w:pPr>
@@ -243,62 +348,40 @@
           <w:sz w:val="24"/>
           <w:lang w:val="ru-RU"/>
         </w:rPr>
-        <w:t>Факультет</w:t>
-      </w:r>
-      <w:r>
-        <w:rPr>
-          <w:sz w:val="24"/>
-          <w:lang w:val="ru-RU"/>
-        </w:rPr>
-        <w:t>_______________________________________________________________________</w:t>
-      </w:r>
-    </w:p>
-    <w:p>
-      <w:pPr>
-        <w:jc w:val="both"/>
-        <w:rPr>
-          <w:sz w:val="16"/>
-          <w:lang w:val="ru-RU"/>
-        </w:rPr>
-      </w:pPr>
-    </w:p>
-    <w:p>
-      <w:pPr>
-        <w:jc w:val="both"/>
-        <w:rPr>
-          <w:sz w:val="24"/>
-          <w:lang w:val="ru-RU"/>
-        </w:rPr>
-      </w:pPr>
+        <w:t>Кафедра</w:t>
+      </w:r>
+      <w:r>
+        <w:rPr>
+          <w:sz w:val="24"/>
+          <w:u w:val="single"/>
+          <w:lang w:val="ru-RU"/>
+        </w:rPr>
+        <w:t xml:space="preserve">                      Информационных систем                    </w:t>
+      </w:r>
       <w:r>
         <w:rPr>
           <w:b/>
           <w:sz w:val="24"/>
           <w:lang w:val="ru-RU"/>
         </w:rPr>
-        <w:t>Кафедра</w:t>
-      </w:r>
-      <w:r>
-        <w:rPr>
-          <w:sz w:val="24"/>
-          <w:lang w:val="ru-RU"/>
-        </w:rPr>
-        <w:t>___________________________________________</w:t>
-      </w:r>
-      <w:r>
-        <w:rPr>
-          <w:b/>
-          <w:sz w:val="24"/>
-          <w:lang w:val="ru-RU"/>
-        </w:rPr>
         <w:t>Группа</w:t>
       </w:r>
       <w:r>
         <w:rPr>
           <w:sz w:val="24"/>
-          <w:lang w:val="ru-RU"/>
-        </w:rPr>
-        <w:t>________________________</w:t>
+          <w:u w:val="single"/>
+          <w:lang w:val="ru-RU"/>
+        </w:rPr>
+        <w:t xml:space="preserve">                    5512                    </w:t>
+      </w:r>
+      <w:r>
+        <w:rPr>
+          <w:color w:val="FFFFFF" w:themeColor="background1"/>
+          <w:sz w:val="24"/>
+          <w:u w:val="single"/>
+          <w:lang w:val="ru-RU"/>
+        </w:rPr>
+        <w:t>_</w:t>
       </w:r>
     </w:p>
     <w:p>
@@ -316,6 +399,7 @@
         <w:jc w:val="both"/>
         <w:rPr>
           <w:sz w:val="24"/>
+          <w:u w:val="single"/>
           <w:lang w:val="ru-RU"/>
         </w:rPr>
       </w:pPr>
@@ -330,9 +414,51 @@
       <w:r>
         <w:rPr>
           <w:sz w:val="24"/>
-          <w:lang w:val="ru-RU"/>
-        </w:rPr>
-        <w:t>______________________________________________________</w:t>
+          <w:u w:val="single"/>
+          <w:lang w:val="ru-RU"/>
+        </w:rPr>
+        <w:t xml:space="preserve">  </w:t>
+      </w:r>
+      <w:r>
+        <w:rPr>
+          <w:sz w:val="24"/>
+          <w:u w:val="single"/>
+          <w:lang w:val="ru-RU"/>
+        </w:rPr>
+        <w:t xml:space="preserve">     </w:t>
+      </w:r>
+      <w:r>
+        <w:rPr>
+          <w:sz w:val="24"/>
+          <w:u w:val="single"/>
+          <w:lang w:val="ru-RU"/>
+        </w:rPr>
+        <w:t>230201 Информационные системы и технологии</w:t>
+      </w:r>
+      <w:r>
+        <w:rPr>
+          <w:sz w:val="24"/>
+          <w:u w:val="single"/>
+          <w:lang w:val="ru-RU"/>
+        </w:rPr>
+        <w:t xml:space="preserve"> </w:t>
+      </w:r>
+      <w:r>
+        <w:rPr>
+          <w:sz w:val="24"/>
+          <w:u w:val="single"/>
+          <w:lang w:val="ru-RU"/>
+        </w:rPr>
+        <w:t xml:space="preserve">                 </w:t>
+      </w:r>
+      <w:r>
+        <w:rPr>
+          <w:color w:val="FFFFFF" w:themeColor="background1"/>
+          <w:sz w:val="24"/>
+          <w:u w:val="single"/>
+          <w:lang w:val="ru-RU"/>
+        </w:rPr>
+        <w:t>_</w:t>
       </w:r>
     </w:p>
     <w:p>
@@ -350,6 +476,7 @@
         <w:jc w:val="both"/>
         <w:rPr>
           <w:sz w:val="24"/>
+          <w:u w:val="single"/>
           <w:lang w:val="ru-RU"/>
         </w:rPr>
       </w:pPr>
@@ -366,7 +493,24 @@
           <w:sz w:val="24"/>
           <w:lang w:val="ru-RU"/>
         </w:rPr>
-        <w:t xml:space="preserve"> ___________________________________________________________</w:t>
+        <w:t xml:space="preserve"> </w:t>
+      </w:r>
+      <w:r>
+        <w:rPr>
+          <w:sz w:val="24"/>
+          <w:u w:val="single"/>
+          <w:lang w:val="ru-RU"/>
+        </w:rPr>
+        <w:t xml:space="preserve">                                                Инженер                                                     </w:t>
+      </w:r>
+      <w:r>
+        <w:rPr>
+          <w:color w:val="FFFFFF" w:themeColor="background1"/>
+          <w:sz w:val="24"/>
+          <w:u w:val="single"/>
+          <w:lang w:val="ru-RU"/>
+        </w:rPr>
+        <w:t>_</w:t>
       </w:r>
     </w:p>
     <w:p>
@@ -384,6 +528,7 @@
         <w:jc w:val="both"/>
         <w:rPr>
           <w:sz w:val="24"/>
+          <w:u w:val="single"/>
           <w:lang w:val="ru-RU"/>
         </w:rPr>
       </w:pPr>
@@ -398,55 +543,70 @@
       <w:r>
         <w:rPr>
           <w:sz w:val="24"/>
-          <w:lang w:val="ru-RU"/>
-        </w:rPr>
-        <w:t>_______________________________________________________________</w:t>
+          <w:u w:val="single"/>
+          <w:lang w:val="ru-RU"/>
+        </w:rPr>
+        <w:t xml:space="preserve"> Разработка экспертной системы структурного синтеза оптической          </w:t>
+      </w:r>
+      <w:r>
+        <w:rPr>
+          <w:color w:val="FFFFFF" w:themeColor="background1"/>
+          <w:sz w:val="24"/>
+          <w:u w:val="single"/>
+          <w:lang w:val="ru-RU"/>
+        </w:rPr>
+        <w:t>_</w:t>
       </w:r>
     </w:p>
     <w:p>
       <w:pPr>
         <w:spacing w:line="360" w:lineRule="auto"/>
-        <w:rPr>
-          <w:sz w:val="24"/>
-          <w:lang w:val="ru-RU"/>
-        </w:rPr>
-      </w:pPr>
-      <w:r>
-        <w:rPr>
-          <w:sz w:val="24"/>
-          <w:lang w:val="ru-RU"/>
-        </w:rPr>
-        <w:t>__________________________________________________________________________________</w:t>
-      </w:r>
-    </w:p>
-    <w:p>
-      <w:pPr>
-        <w:spacing w:line="360" w:lineRule="auto"/>
-        <w:rPr>
-          <w:sz w:val="24"/>
-          <w:lang w:val="ru-RU"/>
-        </w:rPr>
-      </w:pPr>
-      <w:r>
-        <w:rPr>
-          <w:sz w:val="24"/>
-          <w:lang w:val="ru-RU"/>
-        </w:rPr>
-        <w:t>__________________________________________________________________________________</w:t>
-      </w:r>
-    </w:p>
-    <w:p>
-      <w:pPr>
-        <w:rPr>
-          <w:sz w:val="24"/>
-          <w:lang w:val="ru-RU"/>
-        </w:rPr>
-      </w:pPr>
-    </w:p>
-    <w:p>
-      <w:pPr>
-        <w:rPr>
-          <w:sz w:val="24"/>
+        <w:jc w:val="both"/>
+        <w:rPr>
+          <w:sz w:val="24"/>
+          <w:u w:val="single"/>
+          <w:lang w:val="ru-RU"/>
+        </w:rPr>
+      </w:pPr>
+      <w:r>
+        <w:rPr>
+          <w:sz w:val="24"/>
+          <w:u w:val="single"/>
+          <w:lang w:val="ru-RU"/>
+        </w:rPr>
+        <w:t xml:space="preserve"> системы                                                                                                                                                   </w:t>
+      </w:r>
+      <w:r>
+        <w:rPr>
+          <w:color w:val="FFFFFF" w:themeColor="background1"/>
+          <w:sz w:val="24"/>
+          <w:u w:val="single"/>
+          <w:lang w:val="ru-RU"/>
+        </w:rPr>
+        <w:t>_</w:t>
+      </w:r>
+    </w:p>
+    <w:p>
+      <w:pPr>
+        <w:rPr>
+          <w:sz w:val="24"/>
+          <w:lang w:val="ru-RU"/>
+        </w:rPr>
+      </w:pPr>
+    </w:p>
+    <w:p>
+      <w:pPr>
+        <w:rPr>
+          <w:sz w:val="24"/>
+          <w:lang w:val="ru-RU"/>
+        </w:rPr>
+      </w:pPr>
+    </w:p>
+    <w:p>
+      <w:pPr>
+        <w:rPr>
+          <w:sz w:val="24"/>
+          <w:u w:val="single"/>
           <w:lang w:val="ru-RU"/>
         </w:rPr>
       </w:pPr>
@@ -461,9 +621,69 @@
       <w:r>
         <w:rPr>
           <w:sz w:val="24"/>
-          <w:lang w:val="ru-RU"/>
-        </w:rPr>
-        <w:t>______________________________________________________________________</w:t>
+          <w:u w:val="single"/>
+          <w:lang w:val="ru-RU"/>
+        </w:rPr>
+        <w:t xml:space="preserve"> </w:t>
+      </w:r>
+      <w:r>
+        <w:rPr>
+          <w:sz w:val="24"/>
+          <w:u w:val="single"/>
+          <w:lang w:val="ru-RU"/>
+        </w:rPr>
+        <w:t xml:space="preserve">         </w:t>
+      </w:r>
+      <w:r>
+        <w:rPr>
+          <w:sz w:val="24"/>
+          <w:u w:val="single"/>
+          <w:lang w:val="ru-RU"/>
+        </w:rPr>
+        <w:t>Муромцев Д.И., СПбНИУ ИТМО, доцент кафедры П</w:t>
+      </w:r>
+      <w:r>
+        <w:rPr>
+          <w:sz w:val="24"/>
+          <w:u w:val="single"/>
+          <w:lang w:val="ru-RU"/>
+        </w:rPr>
+        <w:t>БКС, к.т</w:t>
+      </w:r>
+      <w:proofErr w:type="gramStart"/>
+      <w:r>
+        <w:rPr>
+          <w:sz w:val="24"/>
+          <w:u w:val="single"/>
+          <w:lang w:val="ru-RU"/>
+        </w:rPr>
+        <w:t>.н</w:t>
+      </w:r>
+      <w:proofErr w:type="gramEnd"/>
+      <w:r>
+        <w:rPr>
+          <w:sz w:val="24"/>
+          <w:u w:val="single"/>
+          <w:lang w:val="ru-RU"/>
+        </w:rPr>
+        <w:t xml:space="preserve">             </w:t>
+      </w:r>
+      <w:r>
+        <w:rPr>
+          <w:sz w:val="24"/>
+          <w:u w:val="single"/>
+          <w:lang w:val="ru-RU"/>
+        </w:rPr>
+        <w:t xml:space="preserve">      </w:t>
+      </w:r>
+      <w:r>
+        <w:rPr>
+          <w:color w:val="FFFFFF" w:themeColor="background1"/>
+          <w:sz w:val="24"/>
+          <w:u w:val="single"/>
+          <w:lang w:val="ru-RU"/>
+        </w:rPr>
+        <w:t>_</w:t>
       </w:r>
     </w:p>
     <w:p>
@@ -550,12 +770,6 @@
         <w:gridCol w:w="420"/>
       </w:tblGrid>
       <w:tr>
-        <w:tblPrEx>
-          <w:tblCellMar>
-            <w:top w:w="0" w:type="dxa"/>
-            <w:bottom w:w="0" w:type="dxa"/>
-          </w:tblCellMar>
-        </w:tblPrEx>
         <w:trPr>
           <w:cantSplit/>
         </w:trPr>
@@ -657,12 +871,6 @@
         </w:tc>
       </w:tr>
       <w:tr>
-        <w:tblPrEx>
-          <w:tblCellMar>
-            <w:top w:w="0" w:type="dxa"/>
-            <w:bottom w:w="0" w:type="dxa"/>
-          </w:tblCellMar>
-        </w:tblPrEx>
         <w:trPr>
           <w:cantSplit/>
         </w:trPr>
@@ -835,12 +1043,6 @@
         </w:tc>
       </w:tr>
       <w:tr>
-        <w:tblPrEx>
-          <w:tblCellMar>
-            <w:top w:w="0" w:type="dxa"/>
-            <w:bottom w:w="0" w:type="dxa"/>
-          </w:tblCellMar>
-        </w:tblPrEx>
         <w:trPr>
           <w:cantSplit/>
         </w:trPr>
@@ -998,12 +1200,6 @@
         </w:tc>
       </w:tr>
       <w:tr>
-        <w:tblPrEx>
-          <w:tblCellMar>
-            <w:top w:w="0" w:type="dxa"/>
-            <w:bottom w:w="0" w:type="dxa"/>
-          </w:tblCellMar>
-        </w:tblPrEx>
         <w:trPr>
           <w:cantSplit/>
           <w:trHeight w:val="397"/>
@@ -1154,12 +1350,6 @@
         </w:tc>
       </w:tr>
       <w:tr>
-        <w:tblPrEx>
-          <w:tblCellMar>
-            <w:top w:w="0" w:type="dxa"/>
-            <w:bottom w:w="0" w:type="dxa"/>
-          </w:tblCellMar>
-        </w:tblPrEx>
         <w:trPr>
           <w:cantSplit/>
           <w:trHeight w:val="397"/>
@@ -1310,12 +1500,6 @@
         </w:tc>
       </w:tr>
       <w:tr>
-        <w:tblPrEx>
-          <w:tblCellMar>
-            <w:top w:w="0" w:type="dxa"/>
-            <w:bottom w:w="0" w:type="dxa"/>
-          </w:tblCellMar>
-        </w:tblPrEx>
         <w:trPr>
           <w:cantSplit/>
         </w:trPr>
@@ -1465,12 +1649,6 @@
         </w:tc>
       </w:tr>
       <w:tr>
-        <w:tblPrEx>
-          <w:tblCellMar>
-            <w:top w:w="0" w:type="dxa"/>
-            <w:bottom w:w="0" w:type="dxa"/>
-          </w:tblCellMar>
-        </w:tblPrEx>
         <w:trPr>
           <w:cantSplit/>
         </w:trPr>
@@ -1644,12 +1822,6 @@
         </w:tc>
       </w:tr>
       <w:tr>
-        <w:tblPrEx>
-          <w:tblCellMar>
-            <w:top w:w="0" w:type="dxa"/>
-            <w:bottom w:w="0" w:type="dxa"/>
-          </w:tblCellMar>
-        </w:tblPrEx>
         <w:trPr>
           <w:cantSplit/>
         </w:trPr>
@@ -1806,12 +1978,6 @@
         </w:tc>
       </w:tr>
       <w:tr>
-        <w:tblPrEx>
-          <w:tblCellMar>
-            <w:top w:w="0" w:type="dxa"/>
-            <w:bottom w:w="0" w:type="dxa"/>
-          </w:tblCellMar>
-        </w:tblPrEx>
         <w:trPr>
           <w:cantSplit/>
         </w:trPr>
@@ -1963,12 +2129,6 @@
         </w:tc>
       </w:tr>
       <w:tr>
-        <w:tblPrEx>
-          <w:tblCellMar>
-            <w:top w:w="0" w:type="dxa"/>
-            <w:bottom w:w="0" w:type="dxa"/>
-          </w:tblCellMar>
-        </w:tblPrEx>
         <w:trPr>
           <w:cantSplit/>
         </w:trPr>
@@ -2119,12 +2279,6 @@
         </w:tc>
       </w:tr>
       <w:tr>
-        <w:tblPrEx>
-          <w:tblCellMar>
-            <w:top w:w="0" w:type="dxa"/>
-            <w:bottom w:w="0" w:type="dxa"/>
-          </w:tblCellMar>
-        </w:tblPrEx>
         <w:trPr>
           <w:cantSplit/>
         </w:trPr>
@@ -2283,12 +2437,6 @@
         </w:tc>
       </w:tr>
       <w:tr>
-        <w:tblPrEx>
-          <w:tblCellMar>
-            <w:top w:w="0" w:type="dxa"/>
-            <w:bottom w:w="0" w:type="dxa"/>
-          </w:tblCellMar>
-        </w:tblPrEx>
         <w:trPr>
           <w:cantSplit/>
         </w:trPr>
@@ -2438,12 +2586,6 @@
         </w:tc>
       </w:tr>
       <w:tr>
-        <w:tblPrEx>
-          <w:tblCellMar>
-            <w:top w:w="0" w:type="dxa"/>
-            <w:bottom w:w="0" w:type="dxa"/>
-          </w:tblCellMar>
-        </w:tblPrEx>
         <w:trPr>
           <w:cantSplit/>
         </w:trPr>
@@ -2593,12 +2735,6 @@
         </w:tc>
       </w:tr>
       <w:tr>
-        <w:tblPrEx>
-          <w:tblCellMar>
-            <w:top w:w="0" w:type="dxa"/>
-            <w:bottom w:w="0" w:type="dxa"/>
-          </w:tblCellMar>
-        </w:tblPrEx>
         <w:trPr>
           <w:cantSplit/>
         </w:trPr>
@@ -2748,12 +2884,6 @@
         </w:tc>
       </w:tr>
       <w:tr>
-        <w:tblPrEx>
-          <w:tblCellMar>
-            <w:top w:w="0" w:type="dxa"/>
-            <w:bottom w:w="0" w:type="dxa"/>
-          </w:tblCellMar>
-        </w:tblPrEx>
         <w:trPr>
           <w:cantSplit/>
           <w:trHeight w:val="412"/>
@@ -2855,6 +2985,7 @@
           <w:sz w:val="24"/>
           <w:lang w:val="ru-RU"/>
         </w:rPr>
+        <w:lastRenderedPageBreak/>
         <w:t>Отмеченные  достоинства:</w:t>
       </w:r>
       <w:r>
@@ -3621,6 +3752,7 @@
   <w:style w:type="paragraph" w:default="1" w:styleId="Normal">
     <w:name w:val="Normal"/>
     <w:qFormat/>
+    <w:rsid w:val="00126119"/>
     <w:rPr>
       <w:lang w:eastAsia="ru-RU"/>
     </w:rPr>
@@ -3630,6 +3762,7 @@
     <w:basedOn w:val="Normal"/>
     <w:next w:val="Normal"/>
     <w:qFormat/>
+    <w:rsid w:val="00126119"/>
     <w:pPr>
       <w:keepNext/>
       <w:jc w:val="right"/>
@@ -3643,13 +3776,16 @@
   </w:style>
   <w:style w:type="character" w:default="1" w:styleId="DefaultParagraphFont">
     <w:name w:val="Default Paragraph Font"/>
+    <w:uiPriority w:val="1"/>
     <w:semiHidden/>
+    <w:unhideWhenUsed/>
   </w:style>
   <w:style w:type="table" w:default="1" w:styleId="TableNormal">
     <w:name w:val="Normal Table"/>
     <w:uiPriority w:val="99"/>
     <w:semiHidden/>
     <w:unhideWhenUsed/>
+    <w:qFormat/>
     <w:tblPr>
       <w:tblInd w:w="0" w:type="dxa"/>
       <w:tblCellMar>
@@ -3670,6 +3806,7 @@
     <w:name w:val="Title"/>
     <w:basedOn w:val="Normal"/>
     <w:qFormat/>
+    <w:rsid w:val="00126119"/>
     <w:pPr>
       <w:jc w:val="center"/>
     </w:pPr>

</xml_diff>

<commit_message>
The second version of supervisor's review was completed.
</commit_message>
<xml_diff>
--- a/docs/supervisor's review.docx
+++ b/docs/supervisor's review.docx
@@ -1139,6 +1139,12 @@
                 <w:lang w:val="ru-RU"/>
               </w:rPr>
             </w:pPr>
+            <w:r>
+              <w:rPr>
+                <w:lang w:val="ru-RU"/>
+              </w:rPr>
+              <w:t>+</w:t>
+            </w:r>
           </w:p>
         </w:tc>
         <w:tc>
@@ -1289,6 +1295,12 @@
                 <w:lang w:val="ru-RU"/>
               </w:rPr>
             </w:pPr>
+            <w:r>
+              <w:rPr>
+                <w:lang w:val="ru-RU"/>
+              </w:rPr>
+              <w:t>+</w:t>
+            </w:r>
           </w:p>
         </w:tc>
         <w:tc>
@@ -1439,6 +1451,12 @@
                 <w:lang w:val="ru-RU"/>
               </w:rPr>
             </w:pPr>
+            <w:r>
+              <w:rPr>
+                <w:lang w:val="ru-RU"/>
+              </w:rPr>
+              <w:t>+</w:t>
+            </w:r>
           </w:p>
         </w:tc>
         <w:tc>
@@ -1645,6 +1663,12 @@
                 <w:lang w:val="ru-RU"/>
               </w:rPr>
             </w:pPr>
+            <w:r>
+              <w:rPr>
+                <w:lang w:val="ru-RU"/>
+              </w:rPr>
+              <w:t>+</w:t>
+            </w:r>
           </w:p>
         </w:tc>
       </w:tr>
@@ -1761,6 +1785,12 @@
                 <w:lang w:val="ru-RU"/>
               </w:rPr>
             </w:pPr>
+            <w:r>
+              <w:rPr>
+                <w:lang w:val="ru-RU"/>
+              </w:rPr>
+              <w:t>+</w:t>
+            </w:r>
           </w:p>
         </w:tc>
         <w:tc>
@@ -1917,6 +1947,12 @@
                 <w:lang w:val="ru-RU"/>
               </w:rPr>
             </w:pPr>
+            <w:r>
+              <w:rPr>
+                <w:lang w:val="ru-RU"/>
+              </w:rPr>
+              <w:t>+</w:t>
+            </w:r>
           </w:p>
         </w:tc>
         <w:tc>
@@ -2068,6 +2104,12 @@
                 <w:lang w:val="ru-RU"/>
               </w:rPr>
             </w:pPr>
+            <w:r>
+              <w:rPr>
+                <w:lang w:val="ru-RU"/>
+              </w:rPr>
+              <w:t>+</w:t>
+            </w:r>
           </w:p>
         </w:tc>
         <w:tc>
@@ -2218,6 +2260,12 @@
                 <w:lang w:val="ru-RU"/>
               </w:rPr>
             </w:pPr>
+            <w:r>
+              <w:rPr>
+                <w:lang w:val="ru-RU"/>
+              </w:rPr>
+              <w:t>+</w:t>
+            </w:r>
           </w:p>
         </w:tc>
         <w:tc>
@@ -2376,6 +2424,12 @@
                 <w:lang w:val="ru-RU"/>
               </w:rPr>
             </w:pPr>
+            <w:r>
+              <w:rPr>
+                <w:lang w:val="ru-RU"/>
+              </w:rPr>
+              <w:t>+</w:t>
+            </w:r>
           </w:p>
         </w:tc>
         <w:tc>
@@ -2525,6 +2579,12 @@
                 <w:lang w:val="ru-RU"/>
               </w:rPr>
             </w:pPr>
+            <w:r>
+              <w:rPr>
+                <w:lang w:val="ru-RU"/>
+              </w:rPr>
+              <w:t>+</w:t>
+            </w:r>
           </w:p>
         </w:tc>
         <w:tc>
@@ -2674,6 +2734,12 @@
                 <w:lang w:val="ru-RU"/>
               </w:rPr>
             </w:pPr>
+            <w:r>
+              <w:rPr>
+                <w:lang w:val="ru-RU"/>
+              </w:rPr>
+              <w:t>+</w:t>
+            </w:r>
           </w:p>
         </w:tc>
         <w:tc>
@@ -2823,6 +2889,12 @@
                 <w:lang w:val="ru-RU"/>
               </w:rPr>
             </w:pPr>
+            <w:r>
+              <w:rPr>
+                <w:lang w:val="ru-RU"/>
+              </w:rPr>
+              <w:t>+</w:t>
+            </w:r>
           </w:p>
         </w:tc>
         <w:tc>
@@ -2928,6 +3000,12 @@
                 <w:lang w:val="ru-RU"/>
               </w:rPr>
             </w:pPr>
+            <w:r>
+              <w:rPr>
+                <w:lang w:val="ru-RU"/>
+              </w:rPr>
+              <w:t>отлично</w:t>
+            </w:r>
           </w:p>
         </w:tc>
       </w:tr>
@@ -2974,8 +3052,10 @@
     <w:p>
       <w:pPr>
         <w:spacing w:line="360" w:lineRule="auto"/>
-        <w:rPr>
-          <w:sz w:val="24"/>
+        <w:jc w:val="both"/>
+        <w:rPr>
+          <w:sz w:val="24"/>
+          <w:u w:val="single"/>
           <w:lang w:val="ru-RU"/>
         </w:rPr>
       </w:pPr>
@@ -2991,224 +3071,289 @@
       <w:r>
         <w:rPr>
           <w:sz w:val="24"/>
-          <w:lang w:val="ru-RU"/>
-        </w:rPr>
-        <w:t>_____________________________________________________</w:t>
+          <w:u w:val="single"/>
+          <w:lang w:val="ru-RU"/>
+        </w:rPr>
+        <w:t xml:space="preserve"> В </w:t>
+      </w:r>
+      <w:r>
+        <w:rPr>
+          <w:sz w:val="24"/>
+          <w:u w:val="single"/>
+          <w:lang w:val="ru-RU"/>
+        </w:rPr>
+        <w:t xml:space="preserve">рамках </w:t>
+      </w:r>
+      <w:r>
+        <w:rPr>
+          <w:sz w:val="24"/>
+          <w:u w:val="single"/>
+          <w:lang w:val="ru-RU"/>
+        </w:rPr>
+        <w:t>ди</w:t>
+      </w:r>
+      <w:r>
+        <w:rPr>
+          <w:sz w:val="24"/>
+          <w:u w:val="single"/>
+          <w:lang w:val="ru-RU"/>
+        </w:rPr>
+        <w:t>пломной работы выполнена разработка экспертной системы для поддержки структурного синтеза оптических систем класса фотообъективов</w:t>
+      </w:r>
+      <w:r>
+        <w:rPr>
+          <w:sz w:val="24"/>
+          <w:u w:val="single"/>
+          <w:lang w:val="ru-RU"/>
+        </w:rPr>
+        <w:t>. Применение технологии экспертных систем в проектировании является актуальным направлением развития систем автоматизированного проектирования, в частности инструментов проектирования оптических систем.</w:t>
+      </w:r>
+      <w:r>
+        <w:rPr>
+          <w:sz w:val="24"/>
+          <w:u w:val="single"/>
+          <w:lang w:val="ru-RU"/>
+        </w:rPr>
+        <w:t xml:space="preserve">                                                                            </w:t>
+      </w:r>
+      <w:r>
+        <w:rPr>
+          <w:color w:val="FFFFFF" w:themeColor="background1"/>
+          <w:sz w:val="24"/>
+          <w:u w:val="single"/>
+          <w:lang w:val="ru-RU"/>
+        </w:rPr>
+        <w:t>_</w:t>
       </w:r>
     </w:p>
     <w:p>
       <w:pPr>
         <w:spacing w:line="360" w:lineRule="auto"/>
-        <w:rPr>
-          <w:sz w:val="24"/>
-          <w:lang w:val="ru-RU"/>
-        </w:rPr>
-      </w:pPr>
-      <w:r>
-        <w:rPr>
-          <w:sz w:val="24"/>
-          <w:lang w:val="ru-RU"/>
-        </w:rPr>
-        <w:t>__________________________________________________________________________________</w:t>
+        <w:jc w:val="both"/>
+        <w:rPr>
+          <w:color w:val="FFFFFF" w:themeColor="background1"/>
+          <w:sz w:val="24"/>
+          <w:u w:val="single"/>
+          <w:lang w:val="ru-RU"/>
+        </w:rPr>
+      </w:pPr>
+      <w:r>
+        <w:rPr>
+          <w:sz w:val="24"/>
+          <w:u w:val="single"/>
+          <w:lang w:val="ru-RU"/>
+        </w:rPr>
+        <w:t xml:space="preserve">     </w:t>
+      </w:r>
+      <w:r>
+        <w:rPr>
+          <w:sz w:val="24"/>
+          <w:u w:val="single"/>
+          <w:lang w:val="ru-RU"/>
+        </w:rPr>
+        <w:t xml:space="preserve">В ходе работ студент </w:t>
+      </w:r>
+      <w:r>
+        <w:rPr>
+          <w:sz w:val="24"/>
+          <w:u w:val="single"/>
+          <w:lang w:val="ru-RU"/>
+        </w:rPr>
+        <w:t>выполнял две роли: инженера по знаниям, общаясь с экспертом по оптическому проектированию и получая от него информацию необходимую для разработки базы знаний, и инженера-программиста, выполняя развертывание платформы для разработки экспертной системы, разработки интерфейса пользователя ЭС</w:t>
+      </w:r>
+      <w:r>
+        <w:rPr>
+          <w:sz w:val="24"/>
+          <w:u w:val="single"/>
+          <w:lang w:val="ru-RU"/>
+        </w:rPr>
+        <w:t xml:space="preserve"> </w:t>
+      </w:r>
+      <w:r>
+        <w:rPr>
+          <w:sz w:val="24"/>
+          <w:u w:val="single"/>
+          <w:lang w:val="ru-RU"/>
+        </w:rPr>
+        <w:t>и всех остальных</w:t>
+      </w:r>
+      <w:r>
+        <w:rPr>
+          <w:sz w:val="24"/>
+          <w:u w:val="single"/>
+          <w:lang w:val="ru-RU"/>
+        </w:rPr>
+        <w:t xml:space="preserve"> компонентов системы.</w:t>
+      </w:r>
+      <w:r>
+        <w:rPr>
+          <w:sz w:val="24"/>
+          <w:u w:val="single"/>
+          <w:lang w:val="ru-RU"/>
+        </w:rPr>
+        <w:t xml:space="preserve"> Автор проявил навыки самостоятельной работы, как на этапе проектирования, так и на этапе непосредственной реализации проекта.                                                                                </w:t>
+      </w:r>
+      <w:r>
+        <w:rPr>
+          <w:sz w:val="24"/>
+          <w:u w:val="single"/>
+          <w:lang w:val="ru-RU"/>
+        </w:rPr>
+        <w:t xml:space="preserve"> </w:t>
+      </w:r>
+      <w:r>
+        <w:rPr>
+          <w:color w:val="FFFFFF" w:themeColor="background1"/>
+          <w:sz w:val="24"/>
+          <w:u w:val="single"/>
+          <w:lang w:val="ru-RU"/>
+        </w:rPr>
+        <w:t>_</w:t>
       </w:r>
     </w:p>
     <w:p>
       <w:pPr>
         <w:spacing w:line="360" w:lineRule="auto"/>
-        <w:rPr>
-          <w:sz w:val="24"/>
-          <w:lang w:val="ru-RU"/>
-        </w:rPr>
-      </w:pPr>
-      <w:r>
-        <w:rPr>
-          <w:sz w:val="24"/>
-          <w:lang w:val="ru-RU"/>
-        </w:rPr>
-        <w:t>__________________________________________________________________________________</w:t>
+        <w:jc w:val="both"/>
+        <w:rPr>
+          <w:sz w:val="24"/>
+          <w:u w:val="single"/>
+          <w:lang w:val="ru-RU"/>
+        </w:rPr>
+      </w:pPr>
+      <w:r>
+        <w:rPr>
+          <w:sz w:val="24"/>
+          <w:u w:val="single"/>
+          <w:lang w:val="ru-RU"/>
+        </w:rPr>
+        <w:t xml:space="preserve">     </w:t>
+      </w:r>
+      <w:r>
+        <w:rPr>
+          <w:sz w:val="24"/>
+          <w:u w:val="single"/>
+          <w:lang w:val="ru-RU"/>
+        </w:rPr>
+        <w:t xml:space="preserve">Разработанный программный продукт </w:t>
+      </w:r>
+      <w:r>
+        <w:rPr>
+          <w:sz w:val="24"/>
+          <w:u w:val="single"/>
+          <w:lang w:val="ru-RU"/>
+        </w:rPr>
+        <w:t xml:space="preserve">имеет клиент-серверную архитектуру и </w:t>
+      </w:r>
+      <w:r>
+        <w:rPr>
+          <w:sz w:val="24"/>
+          <w:u w:val="single"/>
+          <w:lang w:val="ru-RU"/>
+        </w:rPr>
+        <w:t>разработан с использованием современных сре</w:t>
+      </w:r>
+      <w:r>
+        <w:rPr>
+          <w:sz w:val="24"/>
+          <w:u w:val="single"/>
+          <w:lang w:val="ru-RU"/>
+        </w:rPr>
+        <w:t xml:space="preserve">дств разработки и технологий, применены оригинальные подходы при разработке ПО,  позволившие снизить объём трафика на стороне пользователя, а также наиболее эффективно использовать ресурсы сервера.                                                             </w:t>
+      </w:r>
+      <w:r>
+        <w:rPr>
+          <w:color w:val="FFFFFF" w:themeColor="background1"/>
+          <w:sz w:val="24"/>
+          <w:u w:val="single"/>
+          <w:lang w:val="ru-RU"/>
+        </w:rPr>
+        <w:t>_</w:t>
       </w:r>
     </w:p>
     <w:p>
       <w:pPr>
         <w:spacing w:line="360" w:lineRule="auto"/>
-        <w:rPr>
-          <w:sz w:val="24"/>
-          <w:lang w:val="ru-RU"/>
-        </w:rPr>
-      </w:pPr>
-      <w:r>
-        <w:rPr>
-          <w:sz w:val="24"/>
-          <w:lang w:val="ru-RU"/>
-        </w:rPr>
-        <w:t>__________________________________________________________________________________</w:t>
-      </w:r>
+        <w:jc w:val="both"/>
+        <w:rPr>
+          <w:sz w:val="24"/>
+          <w:u w:val="single"/>
+          <w:lang w:val="ru-RU"/>
+        </w:rPr>
+      </w:pPr>
     </w:p>
     <w:p>
       <w:pPr>
         <w:spacing w:line="360" w:lineRule="auto"/>
-        <w:rPr>
-          <w:sz w:val="24"/>
-          <w:lang w:val="ru-RU"/>
-        </w:rPr>
-      </w:pPr>
-      <w:r>
-        <w:rPr>
-          <w:sz w:val="24"/>
-          <w:lang w:val="ru-RU"/>
-        </w:rPr>
-        <w:t>__________________________________________________________________________________</w:t>
+        <w:jc w:val="both"/>
+        <w:rPr>
+          <w:color w:val="FFFFFF" w:themeColor="background1"/>
+          <w:sz w:val="24"/>
+          <w:u w:val="single"/>
+          <w:lang w:val="ru-RU"/>
+        </w:rPr>
+      </w:pPr>
+      <w:r>
+        <w:rPr>
+          <w:b/>
+          <w:sz w:val="24"/>
+          <w:lang w:val="ru-RU"/>
+        </w:rPr>
+        <w:t>Отмеченные недостатки:</w:t>
+      </w:r>
+      <w:r>
+        <w:rPr>
+          <w:b/>
+          <w:sz w:val="24"/>
+          <w:lang w:val="ru-RU"/>
+        </w:rPr>
+        <w:t xml:space="preserve"> </w:t>
+      </w:r>
+      <w:r>
+        <w:rPr>
+          <w:sz w:val="24"/>
+          <w:u w:val="single"/>
+          <w:lang w:val="ru-RU"/>
+        </w:rPr>
+        <w:t>Существенных недостатков не отмечено.</w:t>
+      </w:r>
+      <w:r>
+        <w:rPr>
+          <w:sz w:val="24"/>
+          <w:u w:val="single"/>
+          <w:lang w:val="ru-RU"/>
+        </w:rPr>
+        <w:t xml:space="preserve">                                              </w:t>
+      </w:r>
+      <w:r>
+        <w:rPr>
+          <w:color w:val="FFFFFF" w:themeColor="background1"/>
+          <w:sz w:val="24"/>
+          <w:u w:val="single"/>
+          <w:lang w:val="ru-RU"/>
+        </w:rPr>
+        <w:t>_</w:t>
       </w:r>
     </w:p>
     <w:p>
       <w:pPr>
         <w:spacing w:line="360" w:lineRule="auto"/>
-        <w:rPr>
-          <w:sz w:val="24"/>
-          <w:lang w:val="ru-RU"/>
-        </w:rPr>
-      </w:pPr>
-      <w:r>
-        <w:rPr>
-          <w:sz w:val="24"/>
-          <w:lang w:val="ru-RU"/>
-        </w:rPr>
-        <w:t>__________________________________________________________________________________</w:t>
-      </w:r>
+        <w:jc w:val="both"/>
+        <w:rPr>
+          <w:sz w:val="24"/>
+          <w:u w:val="single"/>
+          <w:lang w:val="ru-RU"/>
+        </w:rPr>
+      </w:pPr>
     </w:p>
     <w:p>
       <w:pPr>
         <w:spacing w:line="360" w:lineRule="auto"/>
-        <w:rPr>
-          <w:sz w:val="24"/>
-          <w:lang w:val="ru-RU"/>
-        </w:rPr>
-      </w:pPr>
-      <w:r>
-        <w:rPr>
-          <w:sz w:val="24"/>
-          <w:lang w:val="ru-RU"/>
-        </w:rPr>
-        <w:t>__________________________________________________________________________________</w:t>
-      </w:r>
-    </w:p>
-    <w:p>
-      <w:pPr>
-        <w:spacing w:line="360" w:lineRule="auto"/>
-        <w:rPr>
-          <w:sz w:val="24"/>
-          <w:lang w:val="ru-RU"/>
-        </w:rPr>
-      </w:pPr>
-      <w:r>
-        <w:rPr>
-          <w:sz w:val="24"/>
-          <w:lang w:val="ru-RU"/>
-        </w:rPr>
-        <w:t>__________________________________________________________________________________</w:t>
-      </w:r>
-    </w:p>
-    <w:p>
-      <w:pPr>
-        <w:spacing w:line="360" w:lineRule="auto"/>
-        <w:rPr>
-          <w:sz w:val="24"/>
-          <w:lang w:val="ru-RU"/>
-        </w:rPr>
-      </w:pPr>
-      <w:r>
-        <w:rPr>
-          <w:sz w:val="24"/>
-          <w:lang w:val="ru-RU"/>
-        </w:rPr>
-        <w:t>__________________________________________________________________________________</w:t>
-      </w:r>
-    </w:p>
-    <w:p>
-      <w:pPr>
-        <w:spacing w:line="360" w:lineRule="auto"/>
-        <w:rPr>
-          <w:sz w:val="24"/>
-          <w:lang w:val="ru-RU"/>
-        </w:rPr>
-      </w:pPr>
-      <w:r>
-        <w:rPr>
-          <w:sz w:val="24"/>
-          <w:lang w:val="ru-RU"/>
-        </w:rPr>
-        <w:t>__________________________________________________________________________________</w:t>
-      </w:r>
-    </w:p>
-    <w:p>
-      <w:pPr>
-        <w:spacing w:line="360" w:lineRule="auto"/>
-        <w:rPr>
-          <w:sz w:val="24"/>
-          <w:lang w:val="ru-RU"/>
-        </w:rPr>
-      </w:pPr>
-      <w:r>
-        <w:rPr>
-          <w:sz w:val="24"/>
-          <w:lang w:val="ru-RU"/>
-        </w:rPr>
-        <w:t>__________________________________________________________________________________</w:t>
-      </w:r>
-    </w:p>
-    <w:p>
-      <w:pPr>
-        <w:spacing w:line="360" w:lineRule="auto"/>
-        <w:rPr>
-          <w:sz w:val="24"/>
-          <w:lang w:val="ru-RU"/>
-        </w:rPr>
-      </w:pPr>
-      <w:r>
-        <w:rPr>
-          <w:sz w:val="24"/>
-          <w:lang w:val="ru-RU"/>
-        </w:rPr>
-        <w:t>__________________________________________________________________________________</w:t>
-      </w:r>
-    </w:p>
-    <w:p>
-      <w:pPr>
-        <w:spacing w:line="360" w:lineRule="auto"/>
-        <w:rPr>
-          <w:sz w:val="24"/>
-          <w:lang w:val="ru-RU"/>
-        </w:rPr>
-      </w:pPr>
-      <w:r>
-        <w:rPr>
-          <w:sz w:val="24"/>
-          <w:lang w:val="ru-RU"/>
-        </w:rPr>
-        <w:t>__________________________________________________________________________________</w:t>
-      </w:r>
-    </w:p>
-    <w:p>
-      <w:pPr>
-        <w:spacing w:line="360" w:lineRule="auto"/>
-        <w:rPr>
-          <w:sz w:val="24"/>
-          <w:lang w:val="ru-RU"/>
-        </w:rPr>
-      </w:pPr>
-      <w:r>
-        <w:rPr>
-          <w:sz w:val="24"/>
-          <w:lang w:val="ru-RU"/>
-        </w:rPr>
-        <w:t>__________________________________________________________________________________</w:t>
-      </w:r>
-    </w:p>
-    <w:p>
-      <w:pPr>
-        <w:spacing w:line="360" w:lineRule="auto"/>
-        <w:rPr>
-          <w:sz w:val="24"/>
+        <w:jc w:val="both"/>
+        <w:rPr>
+          <w:color w:val="FFFFFF" w:themeColor="background1"/>
+          <w:sz w:val="24"/>
+          <w:u w:val="single"/>
           <w:lang w:val="ru-RU"/>
         </w:rPr>
       </w:pPr>
@@ -3218,309 +3363,101 @@
           <w:sz w:val="24"/>
           <w:lang w:val="ru-RU"/>
         </w:rPr>
-        <w:t>Отмеченные недостатки:</w:t>
-      </w:r>
-      <w:r>
-        <w:rPr>
-          <w:sz w:val="24"/>
-          <w:lang w:val="ru-RU"/>
-        </w:rPr>
-        <w:t>___________________________________________________________</w:t>
-      </w:r>
-    </w:p>
-    <w:p>
-      <w:pPr>
-        <w:spacing w:line="360" w:lineRule="auto"/>
-        <w:rPr>
-          <w:sz w:val="24"/>
-          <w:lang w:val="ru-RU"/>
-        </w:rPr>
-      </w:pPr>
-      <w:r>
-        <w:rPr>
-          <w:sz w:val="24"/>
-          <w:lang w:val="ru-RU"/>
-        </w:rPr>
-        <w:t>__________________________________________________________________________________</w:t>
-      </w:r>
-    </w:p>
-    <w:p>
-      <w:pPr>
-        <w:spacing w:line="360" w:lineRule="auto"/>
-        <w:rPr>
-          <w:sz w:val="24"/>
-          <w:lang w:val="ru-RU"/>
-        </w:rPr>
-      </w:pPr>
-      <w:r>
-        <w:rPr>
-          <w:sz w:val="24"/>
-          <w:lang w:val="ru-RU"/>
-        </w:rPr>
-        <w:t>__________________________________________________________________________________</w:t>
-      </w:r>
-    </w:p>
-    <w:p>
-      <w:pPr>
-        <w:spacing w:line="360" w:lineRule="auto"/>
-        <w:rPr>
-          <w:sz w:val="24"/>
-          <w:lang w:val="ru-RU"/>
-        </w:rPr>
-      </w:pPr>
-      <w:r>
-        <w:rPr>
-          <w:sz w:val="24"/>
-          <w:lang w:val="ru-RU"/>
-        </w:rPr>
-        <w:t>__________________________________________________________________________________</w:t>
-      </w:r>
-    </w:p>
-    <w:p>
-      <w:pPr>
-        <w:spacing w:line="360" w:lineRule="auto"/>
-        <w:rPr>
-          <w:sz w:val="24"/>
-          <w:lang w:val="ru-RU"/>
-        </w:rPr>
-      </w:pPr>
-      <w:r>
-        <w:rPr>
-          <w:sz w:val="24"/>
-          <w:lang w:val="ru-RU"/>
-        </w:rPr>
-        <w:t>__________________________________________________________________________________</w:t>
-      </w:r>
-    </w:p>
-    <w:p>
-      <w:pPr>
-        <w:spacing w:line="360" w:lineRule="auto"/>
-        <w:rPr>
-          <w:sz w:val="24"/>
-          <w:lang w:val="ru-RU"/>
-        </w:rPr>
-      </w:pPr>
-      <w:r>
-        <w:rPr>
-          <w:sz w:val="24"/>
-          <w:lang w:val="ru-RU"/>
-        </w:rPr>
-        <w:t>__________________________________________________________________________________</w:t>
-      </w:r>
-    </w:p>
-    <w:p>
-      <w:pPr>
-        <w:spacing w:line="360" w:lineRule="auto"/>
-        <w:rPr>
-          <w:sz w:val="24"/>
-          <w:lang w:val="ru-RU"/>
-        </w:rPr>
-      </w:pPr>
-      <w:r>
-        <w:rPr>
-          <w:sz w:val="24"/>
-          <w:lang w:val="ru-RU"/>
-        </w:rPr>
-        <w:t>__________________________________________________________________________________</w:t>
-      </w:r>
-    </w:p>
-    <w:p>
-      <w:pPr>
-        <w:spacing w:line="360" w:lineRule="auto"/>
-        <w:rPr>
-          <w:sz w:val="24"/>
-          <w:lang w:val="ru-RU"/>
-        </w:rPr>
-      </w:pPr>
-      <w:r>
-        <w:rPr>
-          <w:sz w:val="24"/>
-          <w:lang w:val="ru-RU"/>
-        </w:rPr>
-        <w:t>__________________________________________________________________________________</w:t>
-      </w:r>
-    </w:p>
-    <w:p>
-      <w:pPr>
-        <w:spacing w:line="360" w:lineRule="auto"/>
-        <w:rPr>
-          <w:sz w:val="24"/>
-          <w:lang w:val="ru-RU"/>
-        </w:rPr>
-      </w:pPr>
-      <w:r>
-        <w:rPr>
-          <w:sz w:val="24"/>
-          <w:lang w:val="ru-RU"/>
-        </w:rPr>
-        <w:t>__________________________________________________________________________________</w:t>
-      </w:r>
-    </w:p>
-    <w:p>
-      <w:pPr>
-        <w:spacing w:line="360" w:lineRule="auto"/>
-        <w:rPr>
-          <w:sz w:val="24"/>
-          <w:lang w:val="ru-RU"/>
-        </w:rPr>
-      </w:pPr>
-      <w:r>
-        <w:rPr>
-          <w:sz w:val="24"/>
-          <w:lang w:val="ru-RU"/>
-        </w:rPr>
-        <w:t>__________________________________________________________________________________</w:t>
-      </w:r>
-    </w:p>
-    <w:p>
-      <w:pPr>
-        <w:spacing w:line="360" w:lineRule="auto"/>
-        <w:rPr>
-          <w:sz w:val="24"/>
-          <w:lang w:val="ru-RU"/>
-        </w:rPr>
-      </w:pPr>
-      <w:r>
-        <w:rPr>
-          <w:sz w:val="24"/>
-          <w:lang w:val="ru-RU"/>
-        </w:rPr>
-        <w:t>__________________________________________________________________________________</w:t>
-      </w:r>
-    </w:p>
-    <w:p>
-      <w:pPr>
-        <w:spacing w:line="360" w:lineRule="auto"/>
-        <w:rPr>
-          <w:sz w:val="24"/>
-          <w:lang w:val="ru-RU"/>
-        </w:rPr>
-      </w:pPr>
-      <w:r>
-        <w:rPr>
-          <w:sz w:val="24"/>
-          <w:lang w:val="ru-RU"/>
-        </w:rPr>
-        <w:t>__________________________________________________________________________________</w:t>
-      </w:r>
-    </w:p>
-    <w:p>
-      <w:pPr>
-        <w:spacing w:line="360" w:lineRule="auto"/>
-        <w:rPr>
-          <w:sz w:val="24"/>
-          <w:lang w:val="ru-RU"/>
-        </w:rPr>
-      </w:pPr>
+        <w:t>Заключение</w:t>
+      </w:r>
       <w:r>
         <w:rPr>
           <w:b/>
           <w:sz w:val="24"/>
           <w:lang w:val="ru-RU"/>
         </w:rPr>
-        <w:t>Заключение</w:t>
-      </w:r>
-      <w:r>
-        <w:rPr>
-          <w:sz w:val="24"/>
-          <w:lang w:val="ru-RU"/>
-        </w:rPr>
-        <w:t>:_______________________________________________________________________</w:t>
-      </w:r>
-    </w:p>
-    <w:p>
-      <w:pPr>
-        <w:spacing w:line="360" w:lineRule="auto"/>
-        <w:rPr>
-          <w:sz w:val="24"/>
-          <w:lang w:val="ru-RU"/>
-        </w:rPr>
-      </w:pPr>
-      <w:r>
-        <w:rPr>
-          <w:sz w:val="24"/>
-          <w:lang w:val="ru-RU"/>
-        </w:rPr>
-        <w:t>__________________________________________________________________________________</w:t>
-      </w:r>
-    </w:p>
-    <w:p>
-      <w:pPr>
-        <w:spacing w:line="360" w:lineRule="auto"/>
-        <w:rPr>
-          <w:sz w:val="24"/>
-          <w:lang w:val="ru-RU"/>
-        </w:rPr>
-      </w:pPr>
-      <w:r>
-        <w:rPr>
-          <w:sz w:val="24"/>
-          <w:lang w:val="ru-RU"/>
-        </w:rPr>
-        <w:t>__________________________________________________________________________________</w:t>
-      </w:r>
-    </w:p>
-    <w:p>
-      <w:pPr>
-        <w:spacing w:line="360" w:lineRule="auto"/>
-        <w:rPr>
-          <w:sz w:val="24"/>
-          <w:lang w:val="ru-RU"/>
-        </w:rPr>
-      </w:pPr>
-      <w:r>
-        <w:rPr>
-          <w:sz w:val="24"/>
-          <w:lang w:val="ru-RU"/>
-        </w:rPr>
-        <w:t>______________________________________________________________________________________________________________________________________________________________________________________________________________________________________________________</w:t>
-      </w:r>
-    </w:p>
-    <w:p>
-      <w:pPr>
-        <w:spacing w:line="360" w:lineRule="auto"/>
-        <w:rPr>
-          <w:sz w:val="24"/>
-          <w:lang w:val="ru-RU"/>
-        </w:rPr>
-      </w:pPr>
-      <w:r>
-        <w:rPr>
-          <w:sz w:val="24"/>
-          <w:lang w:val="ru-RU"/>
-        </w:rPr>
-        <w:t>__________________________________________________________________________________</w:t>
-      </w:r>
-    </w:p>
-    <w:p>
-      <w:pPr>
-        <w:spacing w:line="360" w:lineRule="auto"/>
-        <w:rPr>
-          <w:sz w:val="24"/>
-          <w:lang w:val="ru-RU"/>
-        </w:rPr>
-      </w:pPr>
-      <w:r>
-        <w:rPr>
-          <w:sz w:val="24"/>
-          <w:lang w:val="ru-RU"/>
-        </w:rPr>
-        <w:t>__________________________________________________________________________________</w:t>
-      </w:r>
-    </w:p>
-    <w:p>
-      <w:pPr>
-        <w:rPr>
-          <w:sz w:val="24"/>
-          <w:lang w:val="ru-RU"/>
-        </w:rPr>
-      </w:pPr>
-      <w:r>
-        <w:rPr>
-          <w:sz w:val="24"/>
-          <w:lang w:val="ru-RU"/>
-        </w:rPr>
-        <w:t>____________________ 200    г.   Руководитель_________________________________________</w:t>
+        <w:t>:</w:t>
+      </w:r>
+      <w:r>
+        <w:rPr>
+          <w:sz w:val="24"/>
+          <w:u w:val="single"/>
+          <w:lang w:val="ru-RU"/>
+        </w:rPr>
+        <w:t xml:space="preserve"> Считаю, что дипломная р</w:t>
+      </w:r>
+      <w:r>
+        <w:rPr>
+          <w:sz w:val="24"/>
+          <w:u w:val="single"/>
+          <w:lang w:val="ru-RU"/>
+        </w:rPr>
+        <w:t>абота студента Колчина Максима Александровича</w:t>
+      </w:r>
+      <w:r>
+        <w:rPr>
+          <w:sz w:val="24"/>
+          <w:u w:val="single"/>
+          <w:lang w:val="ru-RU"/>
+        </w:rPr>
+        <w:t xml:space="preserve"> является целостной, логичной, </w:t>
+      </w:r>
+      <w:r>
+        <w:rPr>
+          <w:sz w:val="24"/>
+          <w:u w:val="single"/>
+          <w:lang w:val="ru-RU"/>
+        </w:rPr>
+        <w:t>завершенной, характеризующей</w:t>
+      </w:r>
+      <w:r>
+        <w:rPr>
+          <w:sz w:val="24"/>
+          <w:u w:val="single"/>
+          <w:lang w:val="ru-RU"/>
+        </w:rPr>
+        <w:t>ся практической направленностью и заслуживает оценки «отлично»</w:t>
+      </w:r>
+      <w:r>
+        <w:rPr>
+          <w:sz w:val="24"/>
+          <w:u w:val="single"/>
+          <w:lang w:val="ru-RU"/>
+        </w:rPr>
+        <w:t xml:space="preserve">, а сам он – присвоения ему квалификации «инженера» по специальности «Информационные системы и технологии».                                                                                        </w:t>
+      </w:r>
+      <w:r>
+        <w:rPr>
+          <w:color w:val="FFFFFF" w:themeColor="background1"/>
+          <w:sz w:val="24"/>
+          <w:u w:val="single"/>
+          <w:lang w:val="ru-RU"/>
+        </w:rPr>
+        <w:t>_</w:t>
+      </w:r>
+    </w:p>
+    <w:p>
+      <w:pPr>
+        <w:rPr>
+          <w:sz w:val="24"/>
+          <w:lang w:val="ru-RU"/>
+        </w:rPr>
+      </w:pPr>
+      <w:r>
+        <w:rPr>
+          <w:sz w:val="24"/>
+          <w:lang w:val="ru-RU"/>
+        </w:rPr>
+        <w:t>____________________ 200    г.   Руководитель________________________________________</w:t>
+      </w:r>
+      <w:r>
+        <w:rPr>
+          <w:sz w:val="24"/>
+          <w:lang w:val="ru-RU"/>
+        </w:rPr>
+        <w:t>_</w:t>
+      </w:r>
+      <w:r>
+        <w:rPr>
+          <w:sz w:val="24"/>
+          <w:lang w:val="ru-RU"/>
+        </w:rPr>
+        <w:t>_</w:t>
       </w:r>
     </w:p>
     <w:p>
@@ -3530,6 +3467,7 @@
         </w:tabs>
         <w:rPr>
           <w:sz w:val="16"/>
+          <w:lang w:val="ru-RU"/>
         </w:rPr>
       </w:pPr>
       <w:r>
@@ -3542,24 +3480,9 @@
       <w:r>
         <w:rPr>
           <w:sz w:val="16"/>
-        </w:rPr>
-        <w:t>(</w:t>
-      </w:r>
-      <w:proofErr w:type="spellStart"/>
-      <w:proofErr w:type="gramStart"/>
-      <w:r>
-        <w:rPr>
-          <w:sz w:val="16"/>
-        </w:rPr>
-        <w:t>подпись</w:t>
-      </w:r>
-      <w:proofErr w:type="spellEnd"/>
-      <w:proofErr w:type="gramEnd"/>
-      <w:r>
-        <w:rPr>
-          <w:sz w:val="16"/>
-        </w:rPr>
-        <w:t>)</w:t>
+          <w:lang w:val="ru-RU"/>
+        </w:rPr>
+        <w:t>(подпись)</w:t>
       </w:r>
     </w:p>
     <w:sectPr>

</xml_diff>